<commit_message>
support merging of multiple files
</commit_message>
<xml_diff>
--- a/examples/fenner_2013.docx
+++ b/examples/fenner_2013.docx
@@ -79,123 +79,134 @@
           <w:sz w:val="22"/>
           <w:szCs w:val="22"/>
         </w:rPr>
-        <w:t xml:space="preserve">Article-level metrics (ALM) provide a wide range of metrics about the uptake of an individual journal article by the scientific community after publication. They include citations, usage statistics, discussions in comments and social media, social bookmarking, and </w:t>
+        <w:t>Article-level metrics (ALM) provide a wide range of metrics about the uptake of an individual journal article by the scientific community after publication. They include citations, usage statistics, discussions in comments and social media, social bookmarking, and recommendations. In this essay we describe why article-level metrics are an important extension of traditional citation-based journal metrics, and provide a number of example from ALM data collected for PLOS Biology.</w:t>
+      </w:r>
+    </w:p>
+    <w:p>
+      <w:pPr>
+        <w:pStyle w:val="Normal1"/>
+      </w:pPr>
+    </w:p>
+    <w:p>
+      <w:pPr>
+        <w:pStyle w:val="Normal1"/>
+      </w:pPr>
+      <w:r>
+        <w:t xml:space="preserve">The scientific impact of a particular </w:t>
+      </w:r>
+      <w:r>
+        <w:t>piece</w:t>
+      </w:r>
+      <w:r>
+        <w:t xml:space="preserve"> of research is reflected in how this work is taken up by the</w:t>
+      </w:r>
+      <w:r>
+        <w:t xml:space="preserve"> scientific community</w:t>
+      </w:r>
+      <w:r>
+        <w:t xml:space="preserve">. </w:t>
+      </w:r>
+      <w:r>
+        <w:t>The first systematic approach</w:t>
+      </w:r>
+      <w:r>
+        <w:t xml:space="preserve"> </w:t>
+      </w:r>
+      <w:r>
+        <w:t xml:space="preserve">that was used historically </w:t>
+      </w:r>
+      <w:r>
+        <w:t>to assess impact</w:t>
+      </w:r>
+      <w:r>
+        <w:t xml:space="preserve">, based </w:t>
+      </w:r>
+      <w:r>
+        <w:t>on the technology available at the time</w:t>
+      </w:r>
+      <w:r>
+        <w:t>,</w:t>
+      </w:r>
+      <w:r>
+        <w:t xml:space="preserve"> was to </w:t>
+      </w:r>
+      <w:r>
+        <w:t>track</w:t>
+      </w:r>
+      <w:r>
+        <w:t xml:space="preserve"> citations</w:t>
+      </w:r>
+      <w:r>
+        <w:t xml:space="preserve"> </w:t>
+      </w:r>
+      <w:r>
+        <w:t xml:space="preserve">and </w:t>
+      </w:r>
+      <w:r>
+        <w:t>aggregate</w:t>
+      </w:r>
+      <w:r>
+        <w:t xml:space="preserve"> them</w:t>
+      </w:r>
+      <w:r>
+        <w:t xml:space="preserve"> </w:t>
+      </w:r>
+      <w:r>
+        <w:t>by journal</w:t>
+      </w:r>
+      <w:r>
+        <w:t xml:space="preserve">. </w:t>
+      </w:r>
+      <w:r>
+        <w:t>This strategy</w:t>
+      </w:r>
+      <w:r>
+        <w:t xml:space="preserve"> is</w:t>
+      </w:r>
+      <w:r>
+        <w:t xml:space="preserve"> not only no longer necessary since we now can easily track citations for individual articles, but</w:t>
+      </w:r>
+      <w:r>
+        <w:t xml:space="preserve"> also</w:t>
+      </w:r>
+      <w:r>
+        <w:t>,</w:t>
+      </w:r>
+      <w:r>
+        <w:t xml:space="preserve"> more importantly,</w:t>
+      </w:r>
+      <w:r>
+        <w:t xml:space="preserve"> </w:t>
+      </w:r>
+      <w:r>
+        <w:t xml:space="preserve">journal-based metrics are </w:t>
+      </w:r>
+      <w:r>
+        <w:t xml:space="preserve">now considered </w:t>
+      </w:r>
+      <w:r>
+        <w:t xml:space="preserve">a poor performance measure for individual articles </w:t>
       </w:r>
       <w:bookmarkStart w:id="0" w:name="_GoBack"/>
       <w:bookmarkEnd w:id="0"/>
-      <w:r>
-        <w:rPr>
-          <w:rFonts w:ascii="Arial" w:hAnsi="Arial" w:cs="Arial"/>
-          <w:sz w:val="22"/>
-          <w:szCs w:val="22"/>
-        </w:rPr>
-        <w:t>recommendations. In this essay we describe why article-level metrics are an important extension of traditional citation-based journal metrics, and provide a number of example from ALM data collected for PLOS Biology.</w:t>
-      </w:r>
-    </w:p>
-    <w:p>
-      <w:pPr>
-        <w:pStyle w:val="Normal1"/>
-      </w:pPr>
-    </w:p>
-    <w:p>
-      <w:pPr>
-        <w:pStyle w:val="Normal1"/>
-      </w:pPr>
-      <w:r>
-        <w:t xml:space="preserve">The scientific impact of a particular </w:t>
-      </w:r>
-      <w:r>
-        <w:t>piece</w:t>
-      </w:r>
-      <w:r>
-        <w:t xml:space="preserve"> of research is reflected in how this work is taken up by the</w:t>
-      </w:r>
-      <w:r>
-        <w:t xml:space="preserve"> scientific community</w:t>
-      </w:r>
-      <w:r>
-        <w:t xml:space="preserve">. </w:t>
-      </w:r>
-      <w:r>
-        <w:t>The first systematic approach</w:t>
-      </w:r>
-      <w:r>
-        <w:t xml:space="preserve"> </w:t>
-      </w:r>
-      <w:r>
-        <w:t xml:space="preserve">that was used historically </w:t>
-      </w:r>
-      <w:r>
-        <w:t>to assess impact</w:t>
-      </w:r>
-      <w:r>
-        <w:t xml:space="preserve">, based </w:t>
-      </w:r>
-      <w:r>
-        <w:t>on the technology available at the time</w:t>
-      </w:r>
-      <w:r>
-        <w:t>,</w:t>
-      </w:r>
-      <w:r>
-        <w:t xml:space="preserve"> was to </w:t>
-      </w:r>
-      <w:r>
-        <w:t>track</w:t>
-      </w:r>
-      <w:r>
-        <w:t xml:space="preserve"> citations</w:t>
-      </w:r>
-      <w:r>
-        <w:t xml:space="preserve"> </w:t>
-      </w:r>
-      <w:r>
-        <w:t xml:space="preserve">and </w:t>
-      </w:r>
-      <w:r>
-        <w:t>aggregate</w:t>
-      </w:r>
-      <w:r>
-        <w:t xml:space="preserve"> them</w:t>
-      </w:r>
-      <w:r>
-        <w:t xml:space="preserve"> </w:t>
-      </w:r>
-      <w:r>
-        <w:t>by journal</w:t>
-      </w:r>
-      <w:r>
-        <w:t xml:space="preserve">. </w:t>
-      </w:r>
-      <w:r>
-        <w:t>This strategy</w:t>
-      </w:r>
-      <w:r>
-        <w:t xml:space="preserve"> is</w:t>
-      </w:r>
-      <w:r>
-        <w:t xml:space="preserve"> not only no longer necessary since we now can easily track citations for individual articles, but</w:t>
-      </w:r>
-      <w:r>
-        <w:t xml:space="preserve"> also</w:t>
-      </w:r>
-      <w:r>
-        <w:t>,</w:t>
-      </w:r>
-      <w:r>
-        <w:t xml:space="preserve"> more importantly,</w:t>
-      </w:r>
-      <w:r>
-        <w:t xml:space="preserve"> </w:t>
-      </w:r>
-      <w:r>
-        <w:t xml:space="preserve">journal-based metrics are </w:t>
-      </w:r>
-      <w:r>
-        <w:t xml:space="preserve">now considered </w:t>
-      </w:r>
-      <w:r>
-        <w:t>a poor performance measure for individual articles [</w:t>
+      <w:ins w:id="1" w:author="Martin Fenner" w:date="2014-08-17T19:55:00Z">
+        <w:r>
+          <w:fldChar w:fldCharType="begin"/>
+        </w:r>
+        <w:r>
+          <w:instrText xml:space="preserve"> SECTION 2AFAD6C1-6247-402E-AE56-0154F9F5E1BA \* MERGEFORMAT </w:instrText>
+        </w:r>
+      </w:ins>
+      <w:r>
+        <w:fldChar w:fldCharType="separate"/>
+      </w:r>
+      <w:ins w:id="2" w:author="Martin Fenner" w:date="2014-08-17T19:55:00Z">
+        <w:r>
+          <w:fldChar w:fldCharType="end"/>
+        </w:r>
+      </w:ins>
+      <w:r>
+        <w:t>[</w:t>
       </w:r>
       <w:r>
         <w:t>1, 2</w:t>
@@ -1685,8 +1696,8 @@
       <w:pPr>
         <w:pStyle w:val="berschrift2"/>
       </w:pPr>
-      <w:bookmarkStart w:id="1" w:name="h.ddl98o4zh1b9" w:colFirst="0" w:colLast="0"/>
-      <w:bookmarkEnd w:id="1"/>
+      <w:bookmarkStart w:id="3" w:name="h.ddl98o4zh1b9" w:colFirst="0" w:colLast="0"/>
+      <w:bookmarkEnd w:id="3"/>
       <w:r>
         <w:t>References</w:t>
       </w:r>
@@ -1727,6 +1738,7 @@
         <w:rPr>
           <w:rFonts w:ascii="Helvetica" w:hAnsi="Helvetica" w:cs="Helvetica"/>
         </w:rPr>
+        <w:lastRenderedPageBreak/>
         <w:t>2.</w:t>
       </w:r>
       <w:r>
@@ -1766,7 +1778,6 @@
         <w:rPr>
           <w:rFonts w:ascii="Helvetica" w:hAnsi="Helvetica" w:cs="Helvetica"/>
         </w:rPr>
-        <w:lastRenderedPageBreak/>
         <w:t>3.</w:t>
       </w:r>
       <w:r>
@@ -2452,6 +2463,7 @@
         </w:rPr>
       </w:pPr>
       <w:r>
+        <w:lastRenderedPageBreak/>
         <w:t>21</w:t>
       </w:r>
       <w:r>

</xml_diff>